<commit_message>
Inital Project Demo Commit
</commit_message>
<xml_diff>
--- a/Project_Demo/brochure.docx
+++ b/Project_Demo/brochure.docx
@@ -135,12 +135,13 @@
     <w:p>
       <w:pPr>
         <w:jc w:val="center"/>
-      </w:pPr>
-      <w:proofErr w:type="spellStart"/>
-      <w:r>
-        <w:t>Gibhub</w:t>
-      </w:r>
-      <w:proofErr w:type="spellEnd"/>
+        <w:rPr>
+          <w:rStyle w:val="Hyperlink"/>
+        </w:rPr>
+      </w:pPr>
+      <w:r>
+        <w:t>GitHub</w:t>
+      </w:r>
       <w:r>
         <w:t xml:space="preserve"> URL: </w:t>
       </w:r>
@@ -154,6 +155,38 @@
       </w:hyperlink>
     </w:p>
     <w:p>
+      <w:r>
+        <w:rPr>
+          <w:rStyle w:val="Hyperlink"/>
+          <w:u w:val="none"/>
+        </w:rPr>
+        <w:tab/>
+      </w:r>
+      <w:r>
+        <w:rPr>
+          <w:rStyle w:val="Hyperlink"/>
+          <w:u w:val="none"/>
+        </w:rPr>
+        <w:t xml:space="preserve">            </w:t>
+      </w:r>
+      <w:r>
+        <w:rPr>
+          <w:rStyle w:val="Hyperlink"/>
+          <w:color w:val="auto"/>
+          <w:u w:val="none"/>
+        </w:rPr>
+        <w:t xml:space="preserve">Demo URL:   </w:t>
+      </w:r>
+      <w:hyperlink r:id="rId7" w:history="1">
+        <w:r>
+          <w:rPr>
+            <w:rStyle w:val="Hyperlink"/>
+          </w:rPr>
+          <w:t>https://rocky-ocean-99188.herokuapp.com/users/login</w:t>
+        </w:r>
+      </w:hyperlink>
+    </w:p>
+    <w:p>
       <w:pPr>
         <w:jc w:val="center"/>
       </w:pPr>
@@ -225,7 +258,6 @@
           <w:sz w:val="32"/>
           <w:szCs w:val="32"/>
         </w:rPr>
-        <w:lastRenderedPageBreak/>
         <w:t>Project Feature List</w:t>
       </w:r>
     </w:p>
@@ -250,21 +282,35 @@
         </w:rPr>
         <w:t xml:space="preserve">Consolidate Ordering </w:t>
       </w:r>
-      <w:proofErr w:type="gramStart"/>
-      <w:r>
-        <w:rPr>
-          <w:sz w:val="32"/>
-          <w:szCs w:val="32"/>
-        </w:rPr>
-        <w:t>Into</w:t>
-      </w:r>
-      <w:proofErr w:type="gramEnd"/>
-      <w:r>
-        <w:rPr>
-          <w:sz w:val="32"/>
-          <w:szCs w:val="32"/>
-        </w:rPr>
-        <w:t xml:space="preserve"> One Platform</w:t>
+      <w:r>
+        <w:rPr>
+          <w:sz w:val="32"/>
+          <w:szCs w:val="32"/>
+        </w:rPr>
+        <w:t>into</w:t>
+      </w:r>
+      <w:r>
+        <w:rPr>
+          <w:sz w:val="32"/>
+          <w:szCs w:val="32"/>
+        </w:rPr>
+        <w:t xml:space="preserve"> </w:t>
+      </w:r>
+      <w:bookmarkStart w:id="0" w:name="_GoBack"/>
+      <w:bookmarkEnd w:id="0"/>
+      <w:r>
+        <w:rPr>
+          <w:sz w:val="32"/>
+          <w:szCs w:val="32"/>
+        </w:rPr>
+        <w:t>One Platform</w:t>
+      </w:r>
+      <w:r>
+        <w:rPr>
+          <w:sz w:val="32"/>
+          <w:szCs w:val="32"/>
+        </w:rPr>
+        <w:t xml:space="preserve"> – No longer switching between screens or spreadsheets trying to figure out what to order.</w:t>
       </w:r>
     </w:p>
     <w:p>
@@ -288,6 +334,13 @@
         </w:rPr>
         <w:t>Measure Inventory Effectiveness Vs. Industry Standards</w:t>
       </w:r>
+      <w:r>
+        <w:rPr>
+          <w:sz w:val="32"/>
+          <w:szCs w:val="32"/>
+        </w:rPr>
+        <w:t xml:space="preserve"> – Measure you inventory effectiveness to become more profitable.</w:t>
+      </w:r>
     </w:p>
     <w:p>
       <w:pPr>
@@ -310,6 +363,13 @@
         </w:rPr>
         <w:t>Realtime Inventory Tracking</w:t>
       </w:r>
+      <w:r>
+        <w:rPr>
+          <w:sz w:val="32"/>
+          <w:szCs w:val="32"/>
+        </w:rPr>
+        <w:t xml:space="preserve"> – No longer looking 30 days back.  Can look real time what your inventory position is.</w:t>
+      </w:r>
     </w:p>
     <w:p>
       <w:pPr>
@@ -380,8 +440,6 @@
         </w:rPr>
         <w:t>User Access</w:t>
       </w:r>
-      <w:bookmarkStart w:id="0" w:name="_GoBack"/>
-      <w:bookmarkEnd w:id="0"/>
     </w:p>
     <w:sectPr>
       <w:pgSz w:w="12240" w:h="15840"/>

</xml_diff>